<commit_message>
add init db script
</commit_message>
<xml_diff>
--- a/Documentation/Документация.docx
+++ b/Documentation/Документация.docx
@@ -576,6 +576,8 @@
             </w:r>
           </w:p>
         </w:tc>
+        <w:bookmarkStart w:id="0" w:name="_GoBack"/>
+        <w:bookmarkEnd w:id="0"/>
       </w:tr>
       <w:tr>
         <w:tc>
@@ -934,10 +936,10 @@
             <v:path o:extrusionok="f" gradientshapeok="t" o:connecttype="rect"/>
             <o:lock v:ext="edit" aspectratio="t"/>
           </v:shapetype>
-          <v:shape id="_x0000_i1025" type="#_x0000_t75" style="width:76.2pt;height:49.2pt" o:ole="">
+          <v:shape id="_x0000_i1037" type="#_x0000_t75" style="width:76.2pt;height:49.2pt" o:ole="">
             <v:imagedata r:id="rId7" o:title=""/>
           </v:shape>
-          <o:OLEObject Type="Embed" ProgID="Package" ShapeID="_x0000_i1025" DrawAspect="Icon" ObjectID="_1669968656" r:id="rId8"/>
+          <o:OLEObject Type="Embed" ProgID="Package" ShapeID="_x0000_i1037" DrawAspect="Icon" ObjectID="_1669999560" r:id="rId8"/>
         </w:object>
       </w:r>
     </w:p>
@@ -1038,8 +1040,6 @@
                 <w:lang w:val="en-US"/>
               </w:rPr>
             </w:pPr>
-            <w:bookmarkStart w:id="0" w:name="_GoBack"/>
-            <w:bookmarkEnd w:id="0"/>
           </w:p>
         </w:tc>
         <w:tc>
@@ -2689,7 +2689,7 @@
 </file>
 
 <file path=customXml/itemProps1.xml><?xml version="1.0" encoding="utf-8"?>
-<ds:datastoreItem xmlns:ds="http://schemas.openxmlformats.org/officeDocument/2006/customXml" ds:itemID="{B1285B8E-3994-41B2-B27C-4575E4623E8C}">
+<ds:datastoreItem xmlns:ds="http://schemas.openxmlformats.org/officeDocument/2006/customXml" ds:itemID="{8724391C-E547-43FD-B59B-D0D90711BD77}">
   <ds:schemaRefs>
     <ds:schemaRef ds:uri="http://schemas.openxmlformats.org/officeDocument/2006/bibliography"/>
   </ds:schemaRefs>

</xml_diff>